<commit_message>
Update report of project 2
</commit_message>
<xml_diff>
--- a/Report.docx
+++ b/Report.docx
@@ -65,15 +65,7 @@
         <w:jc w:val="center"/>
       </w:pPr>
       <w:r>
-        <w:t xml:space="preserve">Name: </w:t>
-      </w:r>
-      <w:proofErr w:type="spellStart"/>
-      <w:r>
-        <w:t>Haoyu</w:t>
-      </w:r>
-      <w:proofErr w:type="spellEnd"/>
-      <w:r>
-        <w:t xml:space="preserve"> Jing UNI: hj2530</w:t>
+        <w:t>Name: Haoyu Jing UNI: hj2530</w:t>
       </w:r>
     </w:p>
     <w:p>
@@ -259,265 +251,348 @@
       <w:r>
         <w:t>re</w:t>
       </w:r>
+      <w:r>
+        <w:t>vious version, we use a rating table to record all the ratings that users give to book</w:t>
+      </w:r>
+      <w:r>
+        <w:t>s</w:t>
+      </w:r>
+      <w:r>
+        <w:t>. In this case, every time a user query the information of a book</w:t>
+      </w:r>
+      <w:r>
+        <w:t>,</w:t>
+      </w:r>
+      <w:r>
+        <w:t xml:space="preserve"> </w:t>
+      </w:r>
+      <w:r>
+        <w:t>a</w:t>
+      </w:r>
+      <w:r>
+        <w:t xml:space="preserve"> SQL query of average rating of a book will be executed. This operation is time consuming and there is no need to calculate the average </w:t>
+      </w:r>
+      <w:r>
+        <w:t xml:space="preserve">rating </w:t>
+      </w:r>
+      <w:r>
+        <w:t xml:space="preserve">of </w:t>
+      </w:r>
+      <w:r>
+        <w:t>a book</w:t>
+      </w:r>
+      <w:r>
+        <w:t xml:space="preserve"> because </w:t>
+      </w:r>
+      <w:r>
+        <w:t>in</w:t>
+      </w:r>
+      <w:r>
+        <w:t xml:space="preserve"> th</w:t>
+      </w:r>
+      <w:r>
+        <w:t>is</w:t>
+      </w:r>
+      <w:r>
+        <w:t xml:space="preserve"> scenario</w:t>
+      </w:r>
+      <w:r>
+        <w:t xml:space="preserve">, </w:t>
+      </w:r>
+      <w:r>
+        <w:t xml:space="preserve">rating of a book </w:t>
+      </w:r>
+      <w:r>
+        <w:t>tends to</w:t>
+      </w:r>
+      <w:r>
+        <w:t xml:space="preserve"> remain unchanged for a long time (only change when someone gives a new rating for the book)</w:t>
+      </w:r>
+      <w:r>
+        <w:t xml:space="preserve">. So we could create a table called </w:t>
+      </w:r>
+      <w:proofErr w:type="spellStart"/>
+      <w:r>
+        <w:t>rating_of_book</w:t>
+      </w:r>
+      <w:proofErr w:type="spellEnd"/>
+      <w:r>
+        <w:t xml:space="preserve"> to store the average rating of a book. After that, when we want to query the average rating of a book, we could directly query from this table. It could greatly improve the efficiency of the application. Every time when a user gives a rating to a book, the insertion operation will awake a trigger that will accordingly update the rating of this book in the </w:t>
+      </w:r>
+      <w:proofErr w:type="spellStart"/>
+      <w:r>
+        <w:t>rating_of_book</w:t>
+      </w:r>
+      <w:proofErr w:type="spellEnd"/>
+      <w:r>
+        <w:t xml:space="preserve"> table.</w:t>
+      </w:r>
+    </w:p>
+    <w:p>
+      <w:pPr>
+        <w:pStyle w:val="a3"/>
+        <w:ind w:left="360" w:firstLineChars="0" w:firstLine="0"/>
+      </w:pPr>
+      <w:r>
+        <w:rPr>
+          <w:rFonts w:hint="eastAsia"/>
+        </w:rPr>
+        <w:t>F</w:t>
+      </w:r>
+      <w:r>
+        <w:t xml:space="preserve">or example, if user whose </w:t>
+      </w:r>
+      <w:proofErr w:type="spellStart"/>
+      <w:r>
+        <w:t>uid</w:t>
+      </w:r>
+      <w:proofErr w:type="spellEnd"/>
+      <w:r>
+        <w:t xml:space="preserve"> is 7 gives a rating of 4 to a book whose </w:t>
+      </w:r>
+      <w:proofErr w:type="spellStart"/>
+      <w:r>
+        <w:t>isbn</w:t>
+      </w:r>
+      <w:proofErr w:type="spellEnd"/>
+      <w:r>
+        <w:t xml:space="preserve"> is ‘978-8422615798’. </w:t>
+      </w:r>
+    </w:p>
+    <w:p>
+      <w:pPr>
+        <w:pStyle w:val="a3"/>
+        <w:ind w:left="360" w:firstLineChars="0" w:firstLine="0"/>
+      </w:pPr>
+      <w:r>
+        <w:t xml:space="preserve">This will generate </w:t>
+      </w:r>
+      <w:proofErr w:type="spellStart"/>
+      <w:r>
+        <w:t>a</w:t>
+      </w:r>
+      <w:proofErr w:type="spellEnd"/>
+      <w:r>
+        <w:t xml:space="preserve"> INSERT SQL on rating table. </w:t>
+      </w:r>
+      <w:r>
+        <w:rPr>
+          <w:rFonts w:hint="eastAsia"/>
+        </w:rPr>
+        <w:t>T</w:t>
+      </w:r>
+      <w:r>
+        <w:t xml:space="preserve">his operation will awake the trigger defined on rating table. It will accordingly update the information in the </w:t>
+      </w:r>
+      <w:proofErr w:type="spellStart"/>
+      <w:r>
+        <w:t>rating_of_book</w:t>
+      </w:r>
+      <w:proofErr w:type="spellEnd"/>
+      <w:r>
+        <w:t xml:space="preserve"> table.</w:t>
+      </w:r>
+    </w:p>
+    <w:p>
+      <w:pPr>
+        <w:pStyle w:val="a3"/>
+        <w:ind w:left="360" w:firstLineChars="0" w:firstLine="0"/>
+      </w:pPr>
+      <w:r>
+        <w:rPr>
+          <w:rFonts w:hint="eastAsia"/>
+        </w:rPr>
+        <w:t>T</w:t>
+      </w:r>
+      <w:r>
+        <w:t xml:space="preserve">he INSERT SQL is </w:t>
+      </w:r>
+    </w:p>
+    <w:p>
+      <w:pPr>
+        <w:pStyle w:val="a3"/>
+        <w:ind w:left="360" w:firstLineChars="0" w:firstLine="0"/>
+      </w:pPr>
+      <w:r>
+        <w:rPr>
+          <w:rFonts w:hint="eastAsia"/>
+        </w:rPr>
+        <w:t>I</w:t>
+      </w:r>
+      <w:r>
+        <w:t>NSERT INTO rating(</w:t>
+      </w:r>
+      <w:proofErr w:type="spellStart"/>
+      <w:r>
+        <w:t>uid</w:t>
+      </w:r>
+      <w:proofErr w:type="spellEnd"/>
+      <w:r>
+        <w:t xml:space="preserve">, </w:t>
+      </w:r>
+      <w:proofErr w:type="spellStart"/>
+      <w:r>
+        <w:t>isbn</w:t>
+      </w:r>
+      <w:proofErr w:type="spellEnd"/>
+      <w:r>
+        <w:t xml:space="preserve">, </w:t>
+      </w:r>
+      <w:proofErr w:type="spellStart"/>
+      <w:r>
+        <w:t>val</w:t>
+      </w:r>
+      <w:proofErr w:type="spellEnd"/>
+      <w:r>
+        <w:t>) VALUES(7, ‘978-8422615798’, 4);</w:t>
+      </w:r>
+    </w:p>
+    <w:p>
+      <w:pPr>
+        <w:pStyle w:val="a3"/>
+        <w:ind w:left="360" w:firstLineChars="0" w:firstLine="0"/>
+      </w:pPr>
+      <w:r>
+        <w:rPr>
+          <w:rFonts w:hint="eastAsia"/>
+        </w:rPr>
+        <w:t>T</w:t>
+      </w:r>
+      <w:r>
+        <w:t xml:space="preserve">he information in </w:t>
+      </w:r>
+      <w:proofErr w:type="spellStart"/>
+      <w:r>
+        <w:t>rating_of_book</w:t>
+      </w:r>
+      <w:proofErr w:type="spellEnd"/>
+      <w:r>
+        <w:t xml:space="preserve"> will change like the following:</w:t>
+      </w:r>
+    </w:p>
+    <w:p>
+      <w:pPr>
+        <w:pStyle w:val="a3"/>
+        <w:ind w:left="360" w:firstLineChars="0" w:firstLine="0"/>
+      </w:pPr>
+      <w:r>
+        <w:t>('978-8422615798', 2.73684210526316)</w:t>
+      </w:r>
+    </w:p>
+    <w:p>
+      <w:pPr>
+        <w:pStyle w:val="a3"/>
+        <w:ind w:left="360" w:firstLineChars="0" w:firstLine="0"/>
+      </w:pPr>
+      <w:r>
+        <w:t>('978-8422615798', 2.8)</w:t>
+      </w:r>
+    </w:p>
+    <w:p>
+      <w:pPr>
+        <w:pStyle w:val="a3"/>
+        <w:ind w:left="360" w:firstLineChars="0" w:firstLine="0"/>
+      </w:pPr>
+      <w:r>
+        <w:rPr>
+          <w:rFonts w:hint="eastAsia"/>
+        </w:rPr>
+        <w:t>T</w:t>
+      </w:r>
+      <w:r>
+        <w:t>he average rating of this book will change from 2.73 to 2.8 because user 7 gives a relatively higher rating.</w:t>
+      </w:r>
+    </w:p>
+    <w:p>
+      <w:pPr>
+        <w:pStyle w:val="a3"/>
+        <w:numPr>
+          <w:ilvl w:val="0"/>
+          <w:numId w:val="1"/>
+        </w:numPr>
+        <w:ind w:firstLineChars="0"/>
+      </w:pPr>
+      <w:r>
+        <w:t>Array</w:t>
+      </w:r>
+    </w:p>
+    <w:p>
+      <w:pPr>
+        <w:pStyle w:val="a3"/>
+        <w:ind w:left="360" w:firstLineChars="0" w:firstLine="0"/>
+      </w:pPr>
+      <w:r>
+        <w:t xml:space="preserve">Add array attribute to the type table to represent subtypes. The subtypes can be more specific and detailed categories under each type. The types from project 1 are too general that each of them could contain many books, which could affect users when they are </w:t>
+      </w:r>
+      <w:r>
+        <w:lastRenderedPageBreak/>
+        <w:t>browsing on the books under that type. Having subtypes for each type can help reduce the time to browse books.</w:t>
+      </w:r>
+    </w:p>
+    <w:p>
+      <w:pPr>
+        <w:pStyle w:val="a3"/>
+        <w:ind w:left="360" w:firstLineChars="0" w:firstLine="0"/>
+      </w:pPr>
+      <w:r>
+        <w:t>Query:</w:t>
+      </w:r>
+    </w:p>
+    <w:p>
+      <w:pPr>
+        <w:pStyle w:val="a3"/>
+        <w:ind w:left="360" w:firstLineChars="0" w:firstLine="0"/>
+      </w:pPr>
+      <w:r>
+        <w:t>SELECT subtypes</w:t>
+      </w:r>
+      <w:r>
+        <w:t>[</w:t>
+      </w:r>
+      <w:r>
+        <w:t>:2</w:t>
+      </w:r>
+      <w:r>
+        <w:t>]</w:t>
+      </w:r>
+      <w:r>
+        <w:t xml:space="preserve"> FROM type WHERE name='Drama';</w:t>
+      </w:r>
+    </w:p>
+    <w:p>
+      <w:pPr>
+        <w:pStyle w:val="a3"/>
+        <w:ind w:left="360" w:firstLineChars="0" w:firstLine="0"/>
+      </w:pPr>
+      <w:r>
+        <w:t>A user can get</w:t>
+      </w:r>
+      <w:r>
+        <w:t xml:space="preserve"> the first</w:t>
+      </w:r>
+      <w:r>
+        <w:t xml:space="preserve"> two</w:t>
+      </w:r>
+      <w:r>
+        <w:t xml:space="preserve"> subtypes under type of Drama to</w:t>
+      </w:r>
+      <w:r>
+        <w:t xml:space="preserve"> see</w:t>
+      </w:r>
+      <w:r>
+        <w:t xml:space="preserve"> </w:t>
+      </w:r>
+      <w:r>
+        <w:t xml:space="preserve">if </w:t>
+      </w:r>
+      <w:r>
+        <w:t xml:space="preserve">they are </w:t>
+      </w:r>
+      <w:r>
+        <w:t>his preference.</w:t>
+      </w:r>
       <w:bookmarkStart w:id="0" w:name="_GoBack"/>
       <w:bookmarkEnd w:id="0"/>
-      <w:r>
-        <w:t>vious version, we use a rating table to record all the ratings that users give to book</w:t>
-      </w:r>
-      <w:r>
-        <w:t>s</w:t>
-      </w:r>
-      <w:r>
-        <w:t>. In this case, every time a user query the information of a book</w:t>
-      </w:r>
-      <w:r>
-        <w:t>,</w:t>
-      </w:r>
-      <w:r>
-        <w:t xml:space="preserve"> </w:t>
-      </w:r>
-      <w:r>
-        <w:t>a</w:t>
-      </w:r>
-      <w:r>
-        <w:t xml:space="preserve"> SQL query of average rating of a book will be executed. This operation is time consuming and there is no need to calculate the average </w:t>
-      </w:r>
-      <w:r>
-        <w:t xml:space="preserve">rating </w:t>
-      </w:r>
-      <w:r>
-        <w:t xml:space="preserve">of </w:t>
-      </w:r>
-      <w:r>
-        <w:t>a book</w:t>
-      </w:r>
-      <w:r>
-        <w:t xml:space="preserve"> because </w:t>
-      </w:r>
-      <w:r>
-        <w:t>in</w:t>
-      </w:r>
-      <w:r>
-        <w:t xml:space="preserve"> th</w:t>
-      </w:r>
-      <w:r>
-        <w:t>is</w:t>
-      </w:r>
-      <w:r>
-        <w:t xml:space="preserve"> scenario</w:t>
-      </w:r>
-      <w:r>
-        <w:t xml:space="preserve">, </w:t>
-      </w:r>
-      <w:r>
-        <w:t xml:space="preserve">rating of a book </w:t>
-      </w:r>
-      <w:r>
-        <w:t>tends to</w:t>
-      </w:r>
-      <w:r>
-        <w:t xml:space="preserve"> remain unchanged for a long time (only change when someone gives a new rating for the book)</w:t>
-      </w:r>
-      <w:r>
-        <w:t xml:space="preserve">. So we could create a table called </w:t>
-      </w:r>
-      <w:proofErr w:type="spellStart"/>
-      <w:r>
-        <w:t>rating_of_book</w:t>
-      </w:r>
-      <w:proofErr w:type="spellEnd"/>
-      <w:r>
-        <w:t xml:space="preserve"> to store the average rating of a book. After that, when we want to query the average rating of a book, we could directly query from this table. It could greatly improve the efficiency of the application. Every time when a user gives a rating to a book, the insertion operation will awake a trigger that will accordingly update the rating of this book in the </w:t>
-      </w:r>
-      <w:proofErr w:type="spellStart"/>
-      <w:r>
-        <w:t>rating_of_book</w:t>
-      </w:r>
-      <w:proofErr w:type="spellEnd"/>
-      <w:r>
-        <w:t xml:space="preserve"> table.</w:t>
-      </w:r>
-    </w:p>
-    <w:p>
-      <w:pPr>
-        <w:pStyle w:val="a3"/>
-        <w:ind w:left="360" w:firstLineChars="0" w:firstLine="0"/>
-      </w:pPr>
-      <w:r>
-        <w:rPr>
-          <w:rFonts w:hint="eastAsia"/>
-        </w:rPr>
-        <w:t>F</w:t>
-      </w:r>
-      <w:r>
-        <w:t xml:space="preserve">or example, if user whose </w:t>
-      </w:r>
-      <w:proofErr w:type="spellStart"/>
-      <w:r>
-        <w:t>uid</w:t>
-      </w:r>
-      <w:proofErr w:type="spellEnd"/>
-      <w:r>
-        <w:t xml:space="preserve"> is 7 gives a rating of 4 to a book whose </w:t>
-      </w:r>
-      <w:proofErr w:type="spellStart"/>
-      <w:r>
-        <w:t>isbn</w:t>
-      </w:r>
-      <w:proofErr w:type="spellEnd"/>
-      <w:r>
-        <w:t xml:space="preserve"> is ‘978-8422615798’. </w:t>
-      </w:r>
-    </w:p>
-    <w:p>
-      <w:pPr>
-        <w:pStyle w:val="a3"/>
-        <w:ind w:left="360" w:firstLineChars="0" w:firstLine="0"/>
-      </w:pPr>
-      <w:r>
-        <w:t xml:space="preserve">This will generate </w:t>
-      </w:r>
-      <w:proofErr w:type="spellStart"/>
-      <w:r>
-        <w:t>a</w:t>
-      </w:r>
-      <w:proofErr w:type="spellEnd"/>
-      <w:r>
-        <w:t xml:space="preserve"> INSERT SQL on rating table. </w:t>
-      </w:r>
-      <w:r>
-        <w:rPr>
-          <w:rFonts w:hint="eastAsia"/>
-        </w:rPr>
-        <w:t>T</w:t>
-      </w:r>
-      <w:r>
-        <w:t xml:space="preserve">his operation will awake the trigger defined on rating table. It will accordingly update the information in the </w:t>
-      </w:r>
-      <w:proofErr w:type="spellStart"/>
-      <w:r>
-        <w:t>rating_of_book</w:t>
-      </w:r>
-      <w:proofErr w:type="spellEnd"/>
-      <w:r>
-        <w:t xml:space="preserve"> table.</w:t>
-      </w:r>
-    </w:p>
-    <w:p>
-      <w:pPr>
-        <w:pStyle w:val="a3"/>
-        <w:ind w:left="360" w:firstLineChars="0" w:firstLine="0"/>
-      </w:pPr>
-      <w:r>
-        <w:rPr>
-          <w:rFonts w:hint="eastAsia"/>
-        </w:rPr>
-        <w:t>T</w:t>
-      </w:r>
-      <w:r>
-        <w:t xml:space="preserve">he INSERT SQL is </w:t>
-      </w:r>
-    </w:p>
-    <w:p>
-      <w:pPr>
-        <w:pStyle w:val="a3"/>
-        <w:ind w:left="360" w:firstLineChars="0" w:firstLine="0"/>
-      </w:pPr>
-      <w:r>
-        <w:rPr>
-          <w:rFonts w:hint="eastAsia"/>
-        </w:rPr>
-        <w:t>I</w:t>
-      </w:r>
-      <w:r>
-        <w:t>NSERT INTO rating(</w:t>
-      </w:r>
-      <w:proofErr w:type="spellStart"/>
-      <w:r>
-        <w:t>uid</w:t>
-      </w:r>
-      <w:proofErr w:type="spellEnd"/>
-      <w:r>
-        <w:t xml:space="preserve">, </w:t>
-      </w:r>
-      <w:proofErr w:type="spellStart"/>
-      <w:r>
-        <w:t>isbn</w:t>
-      </w:r>
-      <w:proofErr w:type="spellEnd"/>
-      <w:r>
-        <w:t xml:space="preserve">, </w:t>
-      </w:r>
-      <w:proofErr w:type="spellStart"/>
-      <w:r>
-        <w:t>val</w:t>
-      </w:r>
-      <w:proofErr w:type="spellEnd"/>
-      <w:r>
-        <w:t>) VALUES(7, ‘978-8422615798’, 4);</w:t>
-      </w:r>
-    </w:p>
-    <w:p>
-      <w:pPr>
-        <w:pStyle w:val="a3"/>
-        <w:ind w:left="360" w:firstLineChars="0" w:firstLine="0"/>
-      </w:pPr>
-      <w:r>
-        <w:rPr>
-          <w:rFonts w:hint="eastAsia"/>
-        </w:rPr>
-        <w:t>T</w:t>
-      </w:r>
-      <w:r>
-        <w:t xml:space="preserve">he information in </w:t>
-      </w:r>
-      <w:proofErr w:type="spellStart"/>
-      <w:r>
-        <w:t>rating_of_book</w:t>
-      </w:r>
-      <w:proofErr w:type="spellEnd"/>
-      <w:r>
-        <w:t xml:space="preserve"> will change like the following:</w:t>
-      </w:r>
-    </w:p>
-    <w:p>
-      <w:pPr>
-        <w:pStyle w:val="a3"/>
-        <w:ind w:left="360" w:firstLineChars="0" w:firstLine="0"/>
-      </w:pPr>
-      <w:r>
-        <w:t>('978-8422615798', 2.73684210526316)</w:t>
-      </w:r>
-    </w:p>
-    <w:p>
-      <w:pPr>
-        <w:pStyle w:val="a3"/>
-        <w:ind w:left="360" w:firstLineChars="0" w:firstLine="0"/>
-      </w:pPr>
-      <w:r>
-        <w:t>('978-8422615798', 2.8)</w:t>
-      </w:r>
-    </w:p>
-    <w:p>
-      <w:pPr>
-        <w:pStyle w:val="a3"/>
-        <w:ind w:left="360" w:firstLineChars="0" w:firstLine="0"/>
-      </w:pPr>
-      <w:r>
-        <w:rPr>
-          <w:rFonts w:hint="eastAsia"/>
-        </w:rPr>
-        <w:t>T</w:t>
-      </w:r>
-      <w:r>
-        <w:t>he average rating of this book will change from 2.73 to 2.8 because user 7 gives a relatively higher rating.</w:t>
-      </w:r>
-    </w:p>
-    <w:p>
-      <w:pPr>
-        <w:pStyle w:val="a3"/>
-        <w:ind w:left="360" w:firstLineChars="0" w:firstLine="0"/>
-      </w:pPr>
     </w:p>
     <w:sectPr>
       <w:pgSz w:w="11906" w:h="16838"/>

</xml_diff>